<commit_message>
Modificaciones Luis Javier Reyes
modificaciones en la Documentacion
</commit_message>
<xml_diff>
--- a/Documentacion/MCU-SAC[5390].docx
+++ b/Documentacion/MCU-SAC[5390].docx
@@ -279,6 +279,17 @@
             </w:pPr>
             <w:r>
               <w:t>Luis Javier Reyes Sarmiento</w:t>
+            </w:r>
+          </w:p>
+          <w:p>
+            <w:pPr>
+              <w:pStyle w:val="Tabletext"/>
+              <w:rPr>
+                <w:u w:val="single"/>
+              </w:rPr>
+            </w:pPr>
+            <w:r>
+              <w:t>Adelina Tendilla Zamora</w:t>
             </w:r>
           </w:p>
         </w:tc>

</xml_diff>